<commit_message>
Updated classes for LootTheThings
</commit_message>
<xml_diff>
--- a/docs/LootTheThings.docx
+++ b/docs/LootTheThings.docx
@@ -1409,15 +1409,7 @@
           <w:sz w:val="24"/>
           <w:szCs w:val="24"/>
         </w:rPr>
-        <w:t>Ability 1</w:t>
-      </w:r>
-      <w:r>
-        <w:rPr>
-          <w:rFonts w:ascii="Times New Roman" w:hAnsi="Times New Roman" w:cs="Times New Roman"/>
-          <w:sz w:val="24"/>
-          <w:szCs w:val="24"/>
-        </w:rPr>
-        <w:t>: The Onslaught slashes in a forward direction, slowing all enemies hit.</w:t>
+        <w:t>Ability 1: The Onslaught slashes in a forward direction, slowing all enemies hit.</w:t>
       </w:r>
     </w:p>
     <w:p>
@@ -1941,182 +1933,881 @@
           <w:sz w:val="24"/>
           <w:szCs w:val="24"/>
         </w:rPr>
-        <w:t>Ability 4: The runner fires its pistols in a circle motion, dealing damage and knocking enemies back. Charge: The runner quickly repeats this process five times, dealing increased damage.</w:t>
+        <w:t xml:space="preserve">Ability 4: The runner fires its pistols in a circle motion, dealing damage and knocking enemies back. Charge: The runner quickly repeats this process five times, dealing increased damage.  </w:t>
+      </w:r>
+    </w:p>
+    <w:p>
+      <w:pPr>
+        <w:rPr>
+          <w:rFonts w:ascii="Times New Roman" w:hAnsi="Times New Roman" w:cs="Times New Roman"/>
+          <w:sz w:val="24"/>
+          <w:szCs w:val="24"/>
+        </w:rPr>
+      </w:pPr>
+    </w:p>
+    <w:p>
+      <w:pPr>
+        <w:rPr>
+          <w:rFonts w:ascii="Times New Roman" w:hAnsi="Times New Roman" w:cs="Times New Roman"/>
+          <w:sz w:val="24"/>
+          <w:szCs w:val="24"/>
+        </w:rPr>
+      </w:pPr>
+      <w:r>
+        <w:rPr>
+          <w:rFonts w:ascii="Times New Roman" w:hAnsi="Times New Roman" w:cs="Times New Roman"/>
+          <w:sz w:val="24"/>
+          <w:szCs w:val="24"/>
+        </w:rPr>
+        <w:t>Earthen</w:t>
+      </w:r>
+    </w:p>
+    <w:p>
+      <w:pPr>
+        <w:rPr>
+          <w:rFonts w:ascii="Times New Roman" w:hAnsi="Times New Roman" w:cs="Times New Roman"/>
+          <w:sz w:val="24"/>
+          <w:szCs w:val="24"/>
+        </w:rPr>
+      </w:pPr>
+      <w:r>
+        <w:rPr>
+          <w:rFonts w:ascii="Times New Roman" w:hAnsi="Times New Roman" w:cs="Times New Roman"/>
+          <w:sz w:val="24"/>
+          <w:szCs w:val="24"/>
+        </w:rPr>
+        <w:t xml:space="preserve">Description: </w:t>
+      </w:r>
+      <w:r>
+        <w:rPr>
+          <w:rFonts w:ascii="Times New Roman" w:hAnsi="Times New Roman" w:cs="Times New Roman"/>
+          <w:sz w:val="24"/>
+          <w:szCs w:val="24"/>
+        </w:rPr>
+        <w:t>The Earthen specializes in healing effects and crowd control, summoning plan</w:t>
+      </w:r>
+      <w:r>
+        <w:rPr>
+          <w:rFonts w:ascii="Times New Roman" w:hAnsi="Times New Roman" w:cs="Times New Roman"/>
+          <w:sz w:val="24"/>
+          <w:szCs w:val="24"/>
+        </w:rPr>
+        <w:t>ts to damage and snare enemies.</w:t>
+      </w:r>
+    </w:p>
+    <w:p>
+      <w:pPr>
+        <w:rPr>
+          <w:rFonts w:ascii="Times New Roman" w:hAnsi="Times New Roman" w:cs="Times New Roman"/>
+          <w:sz w:val="24"/>
+          <w:szCs w:val="24"/>
+        </w:rPr>
+      </w:pPr>
+      <w:r>
+        <w:rPr>
+          <w:rFonts w:ascii="Times New Roman" w:hAnsi="Times New Roman" w:cs="Times New Roman"/>
+          <w:sz w:val="24"/>
+          <w:szCs w:val="24"/>
+        </w:rPr>
+        <w:t>Second Bar (Fertilizer): Over time, the Earthen gains Fertilizer independent from other interactions. Once full, the Earthen can immediately activated any of its Abilities to create AI allies to assist in combat. Once activated, the Fertilizer returns to 0 and continues to fill again.</w:t>
+      </w:r>
+    </w:p>
+    <w:p>
+      <w:pPr>
+        <w:rPr>
+          <w:rFonts w:ascii="Times New Roman" w:hAnsi="Times New Roman" w:cs="Times New Roman"/>
+          <w:sz w:val="24"/>
+          <w:szCs w:val="24"/>
+        </w:rPr>
+      </w:pPr>
+      <w:r>
+        <w:rPr>
+          <w:rFonts w:ascii="Times New Roman" w:hAnsi="Times New Roman" w:cs="Times New Roman"/>
+          <w:sz w:val="24"/>
+          <w:szCs w:val="24"/>
+        </w:rPr>
+        <w:t>Loot Accessibility: Cloth, Staff</w:t>
+      </w:r>
+    </w:p>
+    <w:p>
+      <w:pPr>
+        <w:rPr>
+          <w:rFonts w:ascii="Times New Roman" w:hAnsi="Times New Roman" w:cs="Times New Roman"/>
+          <w:sz w:val="24"/>
+          <w:szCs w:val="24"/>
+        </w:rPr>
+      </w:pPr>
+      <w:r>
+        <w:rPr>
+          <w:rFonts w:ascii="Times New Roman" w:hAnsi="Times New Roman" w:cs="Times New Roman"/>
+          <w:sz w:val="24"/>
+          <w:szCs w:val="24"/>
+        </w:rPr>
+        <w:t>Ability 1: The Earthen fires a wind-leaf with a large projectile range. All allies hit are healed for a small amount. All enemies hit are damaged and slightly knocked back.</w:t>
+      </w:r>
+    </w:p>
+    <w:p>
+      <w:pPr>
+        <w:rPr>
+          <w:rFonts w:ascii="Times New Roman" w:hAnsi="Times New Roman" w:cs="Times New Roman"/>
+          <w:sz w:val="24"/>
+          <w:szCs w:val="24"/>
+        </w:rPr>
+      </w:pPr>
+      <w:r>
+        <w:rPr>
+          <w:rFonts w:ascii="Times New Roman" w:hAnsi="Times New Roman" w:cs="Times New Roman"/>
+          <w:sz w:val="24"/>
+          <w:szCs w:val="24"/>
+        </w:rPr>
+        <w:t>Ability 2: The Earthen creates a patch of vines in front of them. These vines slow enemies caught within. After a short duration, the vines will also damage and snare enemies caught.</w:t>
+      </w:r>
+    </w:p>
+    <w:p>
+      <w:pPr>
+        <w:rPr>
+          <w:rFonts w:ascii="Times New Roman" w:hAnsi="Times New Roman" w:cs="Times New Roman"/>
+          <w:sz w:val="24"/>
+          <w:szCs w:val="24"/>
+        </w:rPr>
+      </w:pPr>
+      <w:r>
+        <w:rPr>
+          <w:rFonts w:ascii="Times New Roman" w:hAnsi="Times New Roman" w:cs="Times New Roman"/>
+          <w:sz w:val="24"/>
+          <w:szCs w:val="24"/>
+        </w:rPr>
+        <w:t>Ability 3: The Earthen shoots a grappling vine out. If this vine collides with an enemy, the enemy takes damage and is stunned. If this vine collides with a player, the player hit gains thorn buff, taking reduced damage and dealing extra damage for a duration. If the vine collides with a wall, enemy, or player, the Earthen may reactivate the effect to grapple toward their target.</w:t>
+      </w:r>
+    </w:p>
+    <w:p>
+      <w:pPr>
+        <w:rPr>
+          <w:rFonts w:ascii="Times New Roman" w:hAnsi="Times New Roman" w:cs="Times New Roman"/>
+          <w:sz w:val="24"/>
+          <w:szCs w:val="24"/>
+        </w:rPr>
+      </w:pPr>
+      <w:r>
+        <w:rPr>
+          <w:rFonts w:ascii="Times New Roman" w:hAnsi="Times New Roman" w:cs="Times New Roman"/>
+          <w:sz w:val="24"/>
+          <w:szCs w:val="24"/>
+        </w:rPr>
+        <w:t>Ability 4: The Earthen lets out an explosive nova that damages and knocks all enemies away. This also leaves behind a healing area for players to utilize.</w:t>
+      </w:r>
+    </w:p>
+    <w:p>
+      <w:pPr>
+        <w:rPr>
+          <w:rFonts w:ascii="Times New Roman" w:hAnsi="Times New Roman" w:cs="Times New Roman"/>
+          <w:sz w:val="24"/>
+          <w:szCs w:val="24"/>
+        </w:rPr>
+      </w:pPr>
+      <w:r>
+        <w:rPr>
+          <w:rFonts w:ascii="Times New Roman" w:hAnsi="Times New Roman" w:cs="Times New Roman"/>
+          <w:sz w:val="24"/>
+          <w:szCs w:val="24"/>
+        </w:rPr>
+        <w:lastRenderedPageBreak/>
+        <w:t>Ability 1 (Summon):</w:t>
+      </w:r>
+      <w:r>
+        <w:rPr>
+          <w:rFonts w:ascii="Times New Roman" w:hAnsi="Times New Roman" w:cs="Times New Roman"/>
+          <w:sz w:val="24"/>
+          <w:szCs w:val="24"/>
+        </w:rPr>
+        <w:t xml:space="preserve"> The Earthen summons a rooted plant that will attempt to fire wind-leaf projectiles at all enemies within range.</w:t>
+      </w:r>
+    </w:p>
+    <w:p>
+      <w:pPr>
+        <w:rPr>
+          <w:rFonts w:ascii="Times New Roman" w:hAnsi="Times New Roman" w:cs="Times New Roman"/>
+          <w:sz w:val="24"/>
+          <w:szCs w:val="24"/>
+        </w:rPr>
+      </w:pPr>
+      <w:r>
+        <w:rPr>
+          <w:rFonts w:ascii="Times New Roman" w:hAnsi="Times New Roman" w:cs="Times New Roman"/>
+          <w:sz w:val="24"/>
+          <w:szCs w:val="24"/>
+        </w:rPr>
+        <w:t>Ability 2 (Summon):</w:t>
+      </w:r>
+      <w:r>
+        <w:rPr>
+          <w:rFonts w:ascii="Times New Roman" w:hAnsi="Times New Roman" w:cs="Times New Roman"/>
+          <w:sz w:val="24"/>
+          <w:szCs w:val="24"/>
+        </w:rPr>
+        <w:t xml:space="preserve"> The Earthen creates a patch of vines as normal, but this one contains a </w:t>
+      </w:r>
+      <w:proofErr w:type="spellStart"/>
+      <w:r>
+        <w:rPr>
+          <w:rFonts w:ascii="Times New Roman" w:hAnsi="Times New Roman" w:cs="Times New Roman"/>
+          <w:sz w:val="24"/>
+          <w:szCs w:val="24"/>
+        </w:rPr>
+        <w:t>venus</w:t>
+      </w:r>
+      <w:proofErr w:type="spellEnd"/>
+      <w:r>
+        <w:rPr>
+          <w:rFonts w:ascii="Times New Roman" w:hAnsi="Times New Roman" w:cs="Times New Roman"/>
+          <w:sz w:val="24"/>
+          <w:szCs w:val="24"/>
+        </w:rPr>
+        <w:t xml:space="preserve"> fly trap, which deals massive damage to enemies caught in the vine patch. </w:t>
+      </w:r>
+    </w:p>
+    <w:p>
+      <w:pPr>
+        <w:rPr>
+          <w:rFonts w:ascii="Times New Roman" w:hAnsi="Times New Roman" w:cs="Times New Roman"/>
+          <w:sz w:val="24"/>
+          <w:szCs w:val="24"/>
+        </w:rPr>
+      </w:pPr>
+      <w:r>
+        <w:rPr>
+          <w:rFonts w:ascii="Times New Roman" w:hAnsi="Times New Roman" w:cs="Times New Roman"/>
+          <w:sz w:val="24"/>
+          <w:szCs w:val="24"/>
+        </w:rPr>
+        <w:t>Ability 3 (Summon):</w:t>
+      </w:r>
+      <w:r>
+        <w:rPr>
+          <w:rFonts w:ascii="Times New Roman" w:hAnsi="Times New Roman" w:cs="Times New Roman"/>
+          <w:sz w:val="24"/>
+          <w:szCs w:val="24"/>
+        </w:rPr>
+        <w:t xml:space="preserve"> The Earthen summons a root plant that will attempt to throw vines at enemies, tossing a max of two at any time. These vines will damage and pull enemies toward it. It will prioritize enemies at the farthest range.</w:t>
+      </w:r>
+    </w:p>
+    <w:p>
+      <w:pPr>
+        <w:rPr>
+          <w:rFonts w:ascii="Times New Roman" w:hAnsi="Times New Roman" w:cs="Times New Roman"/>
+          <w:sz w:val="24"/>
+          <w:szCs w:val="24"/>
+        </w:rPr>
+      </w:pPr>
+      <w:r>
+        <w:rPr>
+          <w:rFonts w:ascii="Times New Roman" w:hAnsi="Times New Roman" w:cs="Times New Roman"/>
+          <w:sz w:val="24"/>
+          <w:szCs w:val="24"/>
+        </w:rPr>
+        <w:t>Ability 4 (Summon):</w:t>
+      </w:r>
+      <w:r>
+        <w:rPr>
+          <w:rFonts w:ascii="Times New Roman" w:hAnsi="Times New Roman" w:cs="Times New Roman"/>
+          <w:sz w:val="24"/>
+          <w:szCs w:val="24"/>
+        </w:rPr>
+        <w:t xml:space="preserve"> The Earthen summons a healing mote that will follow players. Its choice is dependent on a player’s current health, prioritizing low-health players. While following, the player passively regains health.</w:t>
+      </w:r>
+    </w:p>
+    <w:p>
+      <w:pPr>
+        <w:rPr>
+          <w:rFonts w:ascii="Times New Roman" w:hAnsi="Times New Roman" w:cs="Times New Roman"/>
+          <w:sz w:val="32"/>
+          <w:szCs w:val="32"/>
+        </w:rPr>
+      </w:pPr>
+    </w:p>
+    <w:p>
+      <w:pPr>
+        <w:rPr>
+          <w:rFonts w:ascii="Times New Roman" w:hAnsi="Times New Roman" w:cs="Times New Roman"/>
+          <w:sz w:val="32"/>
+          <w:szCs w:val="32"/>
+        </w:rPr>
+      </w:pPr>
+      <w:r>
+        <w:rPr>
+          <w:rFonts w:ascii="Times New Roman" w:hAnsi="Times New Roman" w:cs="Times New Roman"/>
+          <w:sz w:val="32"/>
+          <w:szCs w:val="32"/>
+        </w:rPr>
+        <w:t>Damage</w:t>
+      </w:r>
+    </w:p>
+    <w:p>
+      <w:pPr>
+        <w:rPr>
+          <w:rFonts w:ascii="Times New Roman" w:hAnsi="Times New Roman" w:cs="Times New Roman"/>
+          <w:sz w:val="24"/>
+          <w:szCs w:val="24"/>
+        </w:rPr>
+      </w:pPr>
+      <w:r>
+        <w:rPr>
+          <w:rFonts w:ascii="Times New Roman" w:hAnsi="Times New Roman" w:cs="Times New Roman"/>
+          <w:sz w:val="24"/>
+          <w:szCs w:val="24"/>
+        </w:rPr>
+        <w:t>Duelist</w:t>
+      </w:r>
+    </w:p>
+    <w:p>
+      <w:pPr>
+        <w:rPr>
+          <w:rFonts w:ascii="Times New Roman" w:hAnsi="Times New Roman" w:cs="Times New Roman"/>
+          <w:sz w:val="24"/>
+          <w:szCs w:val="24"/>
+        </w:rPr>
+      </w:pPr>
+      <w:r>
+        <w:rPr>
+          <w:rFonts w:ascii="Times New Roman" w:hAnsi="Times New Roman" w:cs="Times New Roman"/>
+          <w:sz w:val="24"/>
+          <w:szCs w:val="24"/>
+        </w:rPr>
+        <w:t>Description: A Duelist bounces between short and long range forms, challenging players to adjust to its changing desires to make the most of its damage potential.</w:t>
+      </w:r>
+    </w:p>
+    <w:p>
+      <w:pPr>
+        <w:rPr>
+          <w:rFonts w:ascii="Times New Roman" w:hAnsi="Times New Roman" w:cs="Times New Roman"/>
+          <w:sz w:val="24"/>
+          <w:szCs w:val="24"/>
+        </w:rPr>
+      </w:pPr>
+      <w:r>
+        <w:rPr>
+          <w:rFonts w:ascii="Times New Roman" w:hAnsi="Times New Roman" w:cs="Times New Roman"/>
+          <w:sz w:val="24"/>
+          <w:szCs w:val="24"/>
+        </w:rPr>
+        <w:t>Second Bar (Slice-N-Dice): Slice and Dice represents the two stances that the Duelist will semi-randomly swap between during gameplay. In Slice stance, the Duelist will deal increased damage in melee range, and reduced damage at a distance. In Dice stance, these traits are swapped in order to encourage the Duelist to fight from a distance. After switching stances, the Duelist will remain in a stance for a range of team, requiring the players to make the most of each stance and remain alert for stance swaps.</w:t>
+      </w:r>
+    </w:p>
+    <w:p>
+      <w:pPr>
+        <w:rPr>
+          <w:rFonts w:ascii="Times New Roman" w:hAnsi="Times New Roman" w:cs="Times New Roman"/>
+          <w:sz w:val="24"/>
+          <w:szCs w:val="24"/>
+        </w:rPr>
+      </w:pPr>
+      <w:r>
+        <w:rPr>
+          <w:rFonts w:ascii="Times New Roman" w:hAnsi="Times New Roman" w:cs="Times New Roman"/>
+          <w:sz w:val="24"/>
+          <w:szCs w:val="24"/>
+        </w:rPr>
+        <w:t>Loot Accessibility: Leather, Dual Pistols</w:t>
+      </w:r>
+    </w:p>
+    <w:p>
+      <w:pPr>
+        <w:rPr>
+          <w:rFonts w:ascii="Times New Roman" w:hAnsi="Times New Roman" w:cs="Times New Roman"/>
+          <w:sz w:val="24"/>
+          <w:szCs w:val="24"/>
+        </w:rPr>
+      </w:pPr>
+      <w:r>
+        <w:rPr>
+          <w:rFonts w:ascii="Times New Roman" w:hAnsi="Times New Roman" w:cs="Times New Roman"/>
+          <w:sz w:val="24"/>
+          <w:szCs w:val="24"/>
+        </w:rPr>
+        <w:t xml:space="preserve">Ability 1 (Slice): The Duelist deals damage in a short distance in front of it. </w:t>
+      </w:r>
+    </w:p>
+    <w:p>
+      <w:pPr>
+        <w:rPr>
+          <w:rFonts w:ascii="Times New Roman" w:hAnsi="Times New Roman" w:cs="Times New Roman"/>
+          <w:sz w:val="24"/>
+          <w:szCs w:val="24"/>
+        </w:rPr>
+      </w:pPr>
+      <w:r>
+        <w:rPr>
+          <w:rFonts w:ascii="Times New Roman" w:hAnsi="Times New Roman" w:cs="Times New Roman"/>
+          <w:sz w:val="24"/>
+          <w:szCs w:val="24"/>
+        </w:rPr>
+        <w:t xml:space="preserve">Ability 2 (Slice): </w:t>
+      </w:r>
+      <w:r>
+        <w:rPr>
+          <w:rFonts w:ascii="Times New Roman" w:hAnsi="Times New Roman" w:cs="Times New Roman"/>
+          <w:sz w:val="24"/>
+          <w:szCs w:val="24"/>
+        </w:rPr>
+        <w:t>The Duelist lunges forward, bursting an enemy hit, bouncing slightly back.</w:t>
+      </w:r>
+      <w:r>
+        <w:rPr>
+          <w:rFonts w:ascii="Times New Roman" w:hAnsi="Times New Roman" w:cs="Times New Roman"/>
+          <w:sz w:val="24"/>
+          <w:szCs w:val="24"/>
+        </w:rPr>
+        <w:t xml:space="preserve"> </w:t>
+      </w:r>
+      <w:r>
+        <w:rPr>
+          <w:rFonts w:ascii="Times New Roman" w:hAnsi="Times New Roman" w:cs="Times New Roman"/>
+          <w:sz w:val="24"/>
+          <w:szCs w:val="24"/>
+        </w:rPr>
+        <w:t>If no enemies are hit, this acts as a basic movement ability.</w:t>
+      </w:r>
+    </w:p>
+    <w:p>
+      <w:pPr>
+        <w:rPr>
+          <w:rFonts w:ascii="Times New Roman" w:hAnsi="Times New Roman" w:cs="Times New Roman"/>
+          <w:sz w:val="24"/>
+          <w:szCs w:val="24"/>
+        </w:rPr>
+      </w:pPr>
+      <w:r>
+        <w:rPr>
+          <w:rFonts w:ascii="Times New Roman" w:hAnsi="Times New Roman" w:cs="Times New Roman"/>
+          <w:sz w:val="24"/>
+          <w:szCs w:val="24"/>
+        </w:rPr>
+        <w:t>Ability 3 (Slice):</w:t>
+      </w:r>
+      <w:r>
+        <w:rPr>
+          <w:rFonts w:ascii="Times New Roman" w:hAnsi="Times New Roman" w:cs="Times New Roman"/>
+          <w:sz w:val="24"/>
+          <w:szCs w:val="24"/>
+        </w:rPr>
+        <w:t xml:space="preserve"> The Duelist fires a short-range shot. This can be activated up to three times. Each time an enemy is hit, the Duelist gains a burst of movement speed. Each shot explodes on target hit, slowing all enemies in the explosion radius.</w:t>
+      </w:r>
+    </w:p>
+    <w:p>
+      <w:pPr>
+        <w:rPr>
+          <w:rFonts w:ascii="Times New Roman" w:hAnsi="Times New Roman" w:cs="Times New Roman"/>
+          <w:sz w:val="24"/>
+          <w:szCs w:val="24"/>
+        </w:rPr>
+      </w:pPr>
+      <w:r>
+        <w:rPr>
+          <w:rFonts w:ascii="Times New Roman" w:hAnsi="Times New Roman" w:cs="Times New Roman"/>
+          <w:sz w:val="24"/>
+          <w:szCs w:val="24"/>
+        </w:rPr>
+        <w:t>Ability 4 (Slice):</w:t>
+      </w:r>
+      <w:r>
+        <w:rPr>
+          <w:rFonts w:ascii="Times New Roman" w:hAnsi="Times New Roman" w:cs="Times New Roman"/>
+          <w:sz w:val="24"/>
+          <w:szCs w:val="24"/>
+        </w:rPr>
+        <w:t xml:space="preserve"> The Duelist fires a shotgun effect that deals damage to all enemies in a cone.</w:t>
+      </w:r>
+    </w:p>
+    <w:p>
+      <w:pPr>
+        <w:rPr>
+          <w:rFonts w:ascii="Times New Roman" w:hAnsi="Times New Roman" w:cs="Times New Roman"/>
+          <w:sz w:val="24"/>
+          <w:szCs w:val="24"/>
+        </w:rPr>
+      </w:pPr>
+      <w:r>
+        <w:rPr>
+          <w:rFonts w:ascii="Times New Roman" w:hAnsi="Times New Roman" w:cs="Times New Roman"/>
+          <w:sz w:val="24"/>
+          <w:szCs w:val="24"/>
+        </w:rPr>
+        <w:t xml:space="preserve">Ability 1 (Dice): </w:t>
+      </w:r>
+      <w:r>
+        <w:rPr>
+          <w:rFonts w:ascii="Times New Roman" w:hAnsi="Times New Roman" w:cs="Times New Roman"/>
+          <w:sz w:val="24"/>
+          <w:szCs w:val="24"/>
+        </w:rPr>
+        <w:t>The Duelist fires a set of projectiles that increase in damage and speed during its travel time. This will deal small amount</w:t>
+      </w:r>
+      <w:r>
+        <w:rPr>
+          <w:rFonts w:ascii="Times New Roman" w:hAnsi="Times New Roman" w:cs="Times New Roman"/>
+          <w:sz w:val="24"/>
+          <w:szCs w:val="24"/>
+        </w:rPr>
+        <w:t>s of damage at close range.</w:t>
+      </w:r>
+    </w:p>
+    <w:p>
+      <w:pPr>
+        <w:rPr>
+          <w:rFonts w:ascii="Times New Roman" w:hAnsi="Times New Roman" w:cs="Times New Roman"/>
+          <w:sz w:val="24"/>
+          <w:szCs w:val="24"/>
+        </w:rPr>
+      </w:pPr>
+      <w:r>
+        <w:rPr>
+          <w:rFonts w:ascii="Times New Roman" w:hAnsi="Times New Roman" w:cs="Times New Roman"/>
+          <w:sz w:val="24"/>
+          <w:szCs w:val="24"/>
+        </w:rPr>
+        <w:lastRenderedPageBreak/>
+        <w:t>Ability 2 (Dice):</w:t>
+      </w:r>
+      <w:r>
+        <w:rPr>
+          <w:rFonts w:ascii="Times New Roman" w:hAnsi="Times New Roman" w:cs="Times New Roman"/>
+          <w:sz w:val="24"/>
+          <w:szCs w:val="24"/>
+        </w:rPr>
+        <w:t xml:space="preserve"> The Duelist lunges backward, firing a set of projectiles during the maneuver.</w:t>
+      </w:r>
+    </w:p>
+    <w:p>
+      <w:pPr>
+        <w:rPr>
+          <w:rFonts w:ascii="Times New Roman" w:hAnsi="Times New Roman" w:cs="Times New Roman"/>
+          <w:sz w:val="24"/>
+          <w:szCs w:val="24"/>
+        </w:rPr>
+      </w:pPr>
+      <w:r>
+        <w:rPr>
+          <w:rFonts w:ascii="Times New Roman" w:hAnsi="Times New Roman" w:cs="Times New Roman"/>
+          <w:sz w:val="24"/>
+          <w:szCs w:val="24"/>
+        </w:rPr>
+        <w:t>Ability 3 (Dice):</w:t>
+      </w:r>
+      <w:r>
+        <w:rPr>
+          <w:rFonts w:ascii="Times New Roman" w:hAnsi="Times New Roman" w:cs="Times New Roman"/>
+          <w:sz w:val="24"/>
+          <w:szCs w:val="24"/>
+        </w:rPr>
+        <w:t xml:space="preserve"> The Duelist becomes rooted for the duration, requiring them to fire three shots at enemies. Each shot deals large amounts of damage, and exploded on hit. </w:t>
+      </w:r>
+    </w:p>
+    <w:p>
+      <w:pPr>
+        <w:rPr>
+          <w:rFonts w:ascii="Times New Roman" w:hAnsi="Times New Roman" w:cs="Times New Roman"/>
+          <w:sz w:val="24"/>
+          <w:szCs w:val="24"/>
+        </w:rPr>
+      </w:pPr>
+      <w:r>
+        <w:rPr>
+          <w:rFonts w:ascii="Times New Roman" w:hAnsi="Times New Roman" w:cs="Times New Roman"/>
+          <w:sz w:val="24"/>
+          <w:szCs w:val="24"/>
+        </w:rPr>
+        <w:t>Ability 4 (Dice):</w:t>
+      </w:r>
+      <w:r>
+        <w:rPr>
+          <w:rFonts w:ascii="Times New Roman" w:hAnsi="Times New Roman" w:cs="Times New Roman"/>
+          <w:sz w:val="24"/>
+          <w:szCs w:val="24"/>
+        </w:rPr>
+        <w:t xml:space="preserve"> The Duelist begins firing a stream of projectiles. These projectiles will attempt to home in on enemies.</w:t>
+      </w:r>
+    </w:p>
+    <w:p>
+      <w:pPr>
+        <w:rPr>
+          <w:rFonts w:ascii="Times New Roman" w:hAnsi="Times New Roman" w:cs="Times New Roman"/>
+          <w:sz w:val="24"/>
+          <w:szCs w:val="24"/>
+        </w:rPr>
+      </w:pPr>
+    </w:p>
+    <w:p>
+      <w:pPr>
+        <w:rPr>
+          <w:rFonts w:ascii="Times New Roman" w:hAnsi="Times New Roman" w:cs="Times New Roman"/>
+          <w:sz w:val="24"/>
+          <w:szCs w:val="24"/>
+        </w:rPr>
+      </w:pPr>
+      <w:r>
+        <w:rPr>
+          <w:rFonts w:ascii="Times New Roman" w:hAnsi="Times New Roman" w:cs="Times New Roman"/>
+          <w:sz w:val="24"/>
+          <w:szCs w:val="24"/>
+        </w:rPr>
+        <w:t>Whisperer</w:t>
+      </w:r>
+    </w:p>
+    <w:p>
+      <w:pPr>
+        <w:rPr>
+          <w:rFonts w:ascii="Times New Roman" w:hAnsi="Times New Roman" w:cs="Times New Roman"/>
+          <w:sz w:val="24"/>
+          <w:szCs w:val="24"/>
+        </w:rPr>
+      </w:pPr>
+      <w:r>
+        <w:rPr>
+          <w:rFonts w:ascii="Times New Roman" w:hAnsi="Times New Roman" w:cs="Times New Roman"/>
+          <w:sz w:val="24"/>
+          <w:szCs w:val="24"/>
+        </w:rPr>
+        <w:t>Description: The Whisperer sneaks into close range, utilizing ethereal entities to deal high bursts of combat and avoid retaliation.</w:t>
+      </w:r>
+    </w:p>
+    <w:p>
+      <w:pPr>
+        <w:rPr>
+          <w:rFonts w:ascii="Times New Roman" w:hAnsi="Times New Roman" w:cs="Times New Roman"/>
+          <w:sz w:val="24"/>
+          <w:szCs w:val="24"/>
+        </w:rPr>
+      </w:pPr>
+      <w:r>
+        <w:rPr>
+          <w:rFonts w:ascii="Times New Roman" w:hAnsi="Times New Roman" w:cs="Times New Roman"/>
+          <w:sz w:val="24"/>
+          <w:szCs w:val="24"/>
+        </w:rPr>
+        <w:t>Second Bar (</w:t>
+      </w:r>
+      <w:r>
+        <w:rPr>
+          <w:rFonts w:ascii="Times New Roman" w:hAnsi="Times New Roman" w:cs="Times New Roman"/>
+          <w:sz w:val="24"/>
+          <w:szCs w:val="24"/>
+        </w:rPr>
+        <w:t>Phase</w:t>
+      </w:r>
+      <w:r>
+        <w:rPr>
+          <w:rFonts w:ascii="Times New Roman" w:hAnsi="Times New Roman" w:cs="Times New Roman"/>
+          <w:sz w:val="24"/>
+          <w:szCs w:val="24"/>
+        </w:rPr>
+        <w:t>):</w:t>
+      </w:r>
+      <w:r>
+        <w:rPr>
+          <w:rFonts w:ascii="Times New Roman" w:hAnsi="Times New Roman" w:cs="Times New Roman"/>
+          <w:sz w:val="24"/>
+          <w:szCs w:val="24"/>
+        </w:rPr>
+        <w:t xml:space="preserve"> </w:t>
+      </w:r>
+      <w:r>
+        <w:rPr>
+          <w:rFonts w:ascii="Times New Roman" w:hAnsi="Times New Roman" w:cs="Times New Roman"/>
+          <w:sz w:val="24"/>
+          <w:szCs w:val="24"/>
+        </w:rPr>
+        <w:t>The Whisperer can activate an ability to phase into its spiritual form, preventing up from activating other abilities, but preventing all damage taken for the duration. The duration is represented by the Phase bar, and be activated at any time while it is above 30%. This bar fills up over time while not being utilized.</w:t>
+      </w:r>
+    </w:p>
+    <w:p>
+      <w:pPr>
+        <w:rPr>
+          <w:rFonts w:ascii="Times New Roman" w:hAnsi="Times New Roman" w:cs="Times New Roman"/>
+          <w:sz w:val="24"/>
+          <w:szCs w:val="24"/>
+        </w:rPr>
+      </w:pPr>
+      <w:r>
+        <w:rPr>
+          <w:rFonts w:ascii="Times New Roman" w:hAnsi="Times New Roman" w:cs="Times New Roman"/>
+          <w:sz w:val="24"/>
+          <w:szCs w:val="24"/>
+        </w:rPr>
+        <w:t>Loot Accessibility: Cloth, Staff</w:t>
+      </w:r>
+    </w:p>
+    <w:p>
+      <w:pPr>
+        <w:rPr>
+          <w:rFonts w:ascii="Times New Roman" w:hAnsi="Times New Roman" w:cs="Times New Roman"/>
+          <w:sz w:val="24"/>
+          <w:szCs w:val="24"/>
+        </w:rPr>
+      </w:pPr>
+      <w:r>
+        <w:rPr>
+          <w:rFonts w:ascii="Times New Roman" w:hAnsi="Times New Roman" w:cs="Times New Roman"/>
+          <w:sz w:val="24"/>
+          <w:szCs w:val="24"/>
+        </w:rPr>
+        <w:t>Ability 1:</w:t>
+      </w:r>
+      <w:r>
+        <w:rPr>
+          <w:rFonts w:ascii="Times New Roman" w:hAnsi="Times New Roman" w:cs="Times New Roman"/>
+          <w:sz w:val="24"/>
+          <w:szCs w:val="24"/>
+        </w:rPr>
+        <w:t xml:space="preserve"> The Whisperer stabs its staff forward, dealing damage to all enemies hit and applying Death Touch. Each enemy hit will also imitate the move on itself, allowing the effect to ripple through groups of enemies. This effect can only occur once on an enemy per activation, but the damage can always be applied once more.</w:t>
+      </w:r>
+    </w:p>
+    <w:p>
+      <w:pPr>
+        <w:rPr>
+          <w:rFonts w:ascii="Times New Roman" w:hAnsi="Times New Roman" w:cs="Times New Roman"/>
+          <w:sz w:val="24"/>
+          <w:szCs w:val="24"/>
+        </w:rPr>
+      </w:pPr>
+      <w:r>
+        <w:rPr>
+          <w:rFonts w:ascii="Times New Roman" w:hAnsi="Times New Roman" w:cs="Times New Roman"/>
+          <w:sz w:val="24"/>
+          <w:szCs w:val="24"/>
+        </w:rPr>
+        <w:t>Ability 2:</w:t>
+      </w:r>
+      <w:r>
+        <w:rPr>
+          <w:rFonts w:ascii="Times New Roman" w:hAnsi="Times New Roman" w:cs="Times New Roman"/>
+          <w:sz w:val="24"/>
+          <w:szCs w:val="24"/>
+        </w:rPr>
+        <w:t xml:space="preserve"> The Whisperer extends its staff outwards, damaging the first enemy hit. The Whisperer may then rotate in order to spin the staff around, dealing damage based on the speed of their spin. All enemies hit are afflicted with Death Touch. The Whisperer takes reduced damage during the Spin duration. If enough momentum is acquired, the Whisperer lets out an explosion nova that deals heavy damage, ends the ability activation, and knocks all enemies away.</w:t>
       </w:r>
       <w:bookmarkStart w:id="0" w:name="_GoBack"/>
       <w:bookmarkEnd w:id="0"/>
-      <w:r>
-        <w:rPr>
-          <w:rFonts w:ascii="Times New Roman" w:hAnsi="Times New Roman" w:cs="Times New Roman"/>
-          <w:sz w:val="24"/>
-          <w:szCs w:val="24"/>
-        </w:rPr>
-        <w:t xml:space="preserve">  </w:t>
-      </w:r>
-    </w:p>
-    <w:p>
-      <w:pPr>
-        <w:rPr>
-          <w:rFonts w:ascii="Times New Roman" w:hAnsi="Times New Roman" w:cs="Times New Roman"/>
-          <w:sz w:val="24"/>
-          <w:szCs w:val="24"/>
-        </w:rPr>
-      </w:pPr>
-      <w:r>
-        <w:rPr>
-          <w:rFonts w:ascii="Times New Roman" w:hAnsi="Times New Roman" w:cs="Times New Roman"/>
-          <w:sz w:val="24"/>
-          <w:szCs w:val="24"/>
-        </w:rPr>
-        <w:t>Earthen</w:t>
-      </w:r>
-    </w:p>
-    <w:p>
-      <w:pPr>
-        <w:rPr>
-          <w:rFonts w:ascii="Times New Roman" w:hAnsi="Times New Roman" w:cs="Times New Roman"/>
-          <w:sz w:val="24"/>
-          <w:szCs w:val="24"/>
-        </w:rPr>
-      </w:pPr>
-      <w:r>
-        <w:rPr>
-          <w:rFonts w:ascii="Times New Roman" w:hAnsi="Times New Roman" w:cs="Times New Roman"/>
-          <w:sz w:val="24"/>
-          <w:szCs w:val="24"/>
-        </w:rPr>
-        <w:tab/>
-        <w:t>The Earthen specializes in healing effects and crowd control, summoning plants to damage and snare enemies. The Earthen also can transform environments into friendly territory, healing and increasing the resistance of allies with terrain changes.</w:t>
-      </w:r>
-    </w:p>
-    <w:p>
-      <w:pPr>
-        <w:rPr>
-          <w:rFonts w:ascii="Times New Roman" w:hAnsi="Times New Roman" w:cs="Times New Roman"/>
-          <w:sz w:val="32"/>
-          <w:szCs w:val="32"/>
-        </w:rPr>
-      </w:pPr>
-    </w:p>
-    <w:p>
-      <w:pPr>
-        <w:rPr>
-          <w:rFonts w:ascii="Times New Roman" w:hAnsi="Times New Roman" w:cs="Times New Roman"/>
-          <w:sz w:val="32"/>
-          <w:szCs w:val="32"/>
-        </w:rPr>
-      </w:pPr>
-      <w:r>
-        <w:rPr>
-          <w:rFonts w:ascii="Times New Roman" w:hAnsi="Times New Roman" w:cs="Times New Roman"/>
-          <w:sz w:val="32"/>
-          <w:szCs w:val="32"/>
-        </w:rPr>
-        <w:t>Damage</w:t>
-      </w:r>
-    </w:p>
-    <w:p>
-      <w:pPr>
-        <w:rPr>
-          <w:rFonts w:ascii="Times New Roman" w:hAnsi="Times New Roman" w:cs="Times New Roman"/>
-          <w:sz w:val="24"/>
-          <w:szCs w:val="24"/>
-        </w:rPr>
-      </w:pPr>
-      <w:r>
-        <w:rPr>
-          <w:rFonts w:ascii="Times New Roman" w:hAnsi="Times New Roman" w:cs="Times New Roman"/>
-          <w:sz w:val="24"/>
-          <w:szCs w:val="24"/>
-        </w:rPr>
-        <w:t>Duelist</w:t>
-      </w:r>
-    </w:p>
-    <w:p>
-      <w:pPr>
-        <w:rPr>
-          <w:rFonts w:ascii="Times New Roman" w:hAnsi="Times New Roman" w:cs="Times New Roman"/>
-          <w:sz w:val="24"/>
-          <w:szCs w:val="24"/>
-        </w:rPr>
-      </w:pPr>
-      <w:r>
-        <w:rPr>
-          <w:rFonts w:ascii="Times New Roman" w:hAnsi="Times New Roman" w:cs="Times New Roman"/>
-          <w:sz w:val="24"/>
-          <w:szCs w:val="24"/>
-        </w:rPr>
-        <w:tab/>
-        <w:t>A Duelist specifically dual-wields pistols in order to quickly burst enemies down from a distance. A Duelist gains bounty stacks on enemies when hit, encouraging them to quickly dive in for close-range combat to consume stacks and deal extra damage.</w:t>
-      </w:r>
-    </w:p>
-    <w:p>
-      <w:pPr>
-        <w:rPr>
-          <w:rFonts w:ascii="Times New Roman" w:hAnsi="Times New Roman" w:cs="Times New Roman"/>
-          <w:sz w:val="24"/>
-          <w:szCs w:val="24"/>
-        </w:rPr>
-      </w:pPr>
-      <w:r>
-        <w:rPr>
-          <w:rFonts w:ascii="Times New Roman" w:hAnsi="Times New Roman" w:cs="Times New Roman"/>
-          <w:sz w:val="24"/>
-          <w:szCs w:val="24"/>
-        </w:rPr>
-        <w:t>Onslaught</w:t>
-      </w:r>
-    </w:p>
-    <w:p>
-      <w:pPr>
-        <w:rPr>
-          <w:rFonts w:ascii="Times New Roman" w:hAnsi="Times New Roman" w:cs="Times New Roman"/>
-          <w:sz w:val="24"/>
-          <w:szCs w:val="24"/>
-        </w:rPr>
-      </w:pPr>
-      <w:r>
-        <w:rPr>
-          <w:rFonts w:ascii="Times New Roman" w:hAnsi="Times New Roman" w:cs="Times New Roman"/>
-          <w:sz w:val="24"/>
-          <w:szCs w:val="24"/>
-        </w:rPr>
-        <w:tab/>
-        <w:t>An Onslaught specializes in two-handed weapons, and is able to apply large bursts of damage with a high chance of stunning enemies hit. Onslaught’s move and attack slowly, but also deal huge amounts on damage in close range combat.</w:t>
-      </w:r>
-      <w:r>
-        <w:rPr>
-          <w:rFonts w:ascii="Times New Roman" w:hAnsi="Times New Roman" w:cs="Times New Roman"/>
-          <w:sz w:val="24"/>
-          <w:szCs w:val="24"/>
-        </w:rPr>
-        <w:t xml:space="preserve"> </w:t>
-      </w:r>
-      <w:r>
-        <w:rPr>
-          <w:rFonts w:ascii="Times New Roman" w:hAnsi="Times New Roman" w:cs="Times New Roman"/>
-          <w:sz w:val="24"/>
-          <w:szCs w:val="24"/>
-        </w:rPr>
-        <w:tab/>
-      </w:r>
-    </w:p>
-    <w:p>
-      <w:pPr>
-        <w:rPr>
-          <w:rFonts w:ascii="Times New Roman" w:hAnsi="Times New Roman" w:cs="Times New Roman"/>
-          <w:sz w:val="24"/>
-          <w:szCs w:val="24"/>
-        </w:rPr>
-      </w:pPr>
-      <w:r>
-        <w:rPr>
-          <w:rFonts w:ascii="Times New Roman" w:hAnsi="Times New Roman" w:cs="Times New Roman"/>
-          <w:sz w:val="24"/>
-          <w:szCs w:val="24"/>
-        </w:rPr>
-        <w:br w:type="page"/>
-      </w:r>
+    </w:p>
+    <w:p>
+      <w:pPr>
+        <w:rPr>
+          <w:rFonts w:ascii="Times New Roman" w:hAnsi="Times New Roman" w:cs="Times New Roman"/>
+          <w:sz w:val="24"/>
+          <w:szCs w:val="24"/>
+        </w:rPr>
+      </w:pPr>
+      <w:r>
+        <w:rPr>
+          <w:rFonts w:ascii="Times New Roman" w:hAnsi="Times New Roman" w:cs="Times New Roman"/>
+          <w:sz w:val="24"/>
+          <w:szCs w:val="24"/>
+        </w:rPr>
+        <w:t>Ability 3:</w:t>
+      </w:r>
+      <w:r>
+        <w:rPr>
+          <w:rFonts w:ascii="Times New Roman" w:hAnsi="Times New Roman" w:cs="Times New Roman"/>
+          <w:sz w:val="24"/>
+          <w:szCs w:val="24"/>
+        </w:rPr>
+        <w:t xml:space="preserve"> The Whisperer screeches in a forward cone, sending a wave of spirits at enemies. These spirits damage and knock-back all enemies hit. All enemies afflicted with Death Touch have </w:t>
+      </w:r>
+      <w:proofErr w:type="gramStart"/>
+      <w:r>
+        <w:rPr>
+          <w:rFonts w:ascii="Times New Roman" w:hAnsi="Times New Roman" w:cs="Times New Roman"/>
+          <w:sz w:val="24"/>
+          <w:szCs w:val="24"/>
+        </w:rPr>
+        <w:t xml:space="preserve">the </w:t>
+      </w:r>
+      <w:proofErr w:type="spellStart"/>
+      <w:r>
+        <w:rPr>
+          <w:rFonts w:ascii="Times New Roman" w:hAnsi="Times New Roman" w:cs="Times New Roman"/>
+          <w:sz w:val="24"/>
+          <w:szCs w:val="24"/>
+        </w:rPr>
+        <w:t>debuff</w:t>
+      </w:r>
+      <w:proofErr w:type="spellEnd"/>
+      <w:proofErr w:type="gramEnd"/>
+      <w:r>
+        <w:rPr>
+          <w:rFonts w:ascii="Times New Roman" w:hAnsi="Times New Roman" w:cs="Times New Roman"/>
+          <w:sz w:val="24"/>
+          <w:szCs w:val="24"/>
+        </w:rPr>
+        <w:t xml:space="preserve"> removed, take a large amount of damage, and are briefly stunned.</w:t>
+      </w:r>
+    </w:p>
+    <w:p>
+      <w:pPr>
+        <w:rPr>
+          <w:rFonts w:ascii="Times New Roman" w:hAnsi="Times New Roman" w:cs="Times New Roman"/>
+          <w:sz w:val="24"/>
+          <w:szCs w:val="24"/>
+        </w:rPr>
+      </w:pPr>
+      <w:r>
+        <w:rPr>
+          <w:rFonts w:ascii="Times New Roman" w:hAnsi="Times New Roman" w:cs="Times New Roman"/>
+          <w:sz w:val="24"/>
+          <w:szCs w:val="24"/>
+        </w:rPr>
+        <w:t>Ability 4: The W</w:t>
+      </w:r>
+      <w:r>
+        <w:rPr>
+          <w:rFonts w:ascii="Times New Roman" w:hAnsi="Times New Roman" w:cs="Times New Roman"/>
+          <w:sz w:val="24"/>
+          <w:szCs w:val="24"/>
+        </w:rPr>
+        <w:t>hisperer takes its ghost form, allowing it to</w:t>
+      </w:r>
+      <w:r>
+        <w:rPr>
+          <w:rFonts w:ascii="Times New Roman" w:hAnsi="Times New Roman" w:cs="Times New Roman"/>
+          <w:sz w:val="24"/>
+          <w:szCs w:val="24"/>
+        </w:rPr>
+        <w:t xml:space="preserve"> pass through enemies unharmed.</w:t>
+      </w:r>
+      <w:r>
+        <w:rPr>
+          <w:rFonts w:ascii="Times New Roman" w:hAnsi="Times New Roman" w:cs="Times New Roman"/>
+          <w:sz w:val="24"/>
+          <w:szCs w:val="24"/>
+        </w:rPr>
+        <w:t xml:space="preserve"> While in its ghost form, the Whisperer can move through enemies to tag them with Death Touch. The Whisperer also leaves behind an essence trail that slows enemies while it is active. When the Whisperer exits its ghost form, the essence trail erupts in a fiery burst, dealing damage to enemies within and applying a burn </w:t>
+      </w:r>
+      <w:proofErr w:type="spellStart"/>
+      <w:r>
+        <w:rPr>
+          <w:rFonts w:ascii="Times New Roman" w:hAnsi="Times New Roman" w:cs="Times New Roman"/>
+          <w:sz w:val="24"/>
+          <w:szCs w:val="24"/>
+        </w:rPr>
+        <w:t>debuff</w:t>
+      </w:r>
+      <w:proofErr w:type="spellEnd"/>
+      <w:r>
+        <w:rPr>
+          <w:rFonts w:ascii="Times New Roman" w:hAnsi="Times New Roman" w:cs="Times New Roman"/>
+          <w:sz w:val="24"/>
+          <w:szCs w:val="24"/>
+        </w:rPr>
+        <w:t>.</w:t>
+      </w:r>
+    </w:p>
+    <w:p>
+      <w:pPr>
+        <w:rPr>
+          <w:rFonts w:ascii="Times New Roman" w:hAnsi="Times New Roman" w:cs="Times New Roman"/>
+          <w:sz w:val="24"/>
+          <w:szCs w:val="24"/>
+        </w:rPr>
+      </w:pPr>
     </w:p>
     <w:p>
       <w:pPr>

</xml_diff>

<commit_message>
Slight updates to Game Doc
</commit_message>
<xml_diff>
--- a/docs/LootTheThings.docx
+++ b/docs/LootTheThings.docx
@@ -35,18 +35,8 @@
           <w:sz w:val="24"/>
           <w:szCs w:val="24"/>
         </w:rPr>
-        <w:t xml:space="preserve">Evan </w:t>
-      </w:r>
-      <w:proofErr w:type="spellStart"/>
-      <w:r>
-        <w:rPr>
-          <w:rFonts w:ascii="Times New Roman" w:hAnsi="Times New Roman" w:cs="Times New Roman"/>
-          <w:sz w:val="24"/>
-          <w:szCs w:val="24"/>
-        </w:rPr>
-        <w:t>Schipellite</w:t>
-      </w:r>
-      <w:proofErr w:type="spellEnd"/>
+        <w:t>Evan Schipellite</w:t>
+      </w:r>
     </w:p>
     <w:p>
       <w:pPr>
@@ -2432,23 +2422,7 @@
           <w:sz w:val="24"/>
           <w:szCs w:val="24"/>
         </w:rPr>
-        <w:t xml:space="preserve">Ability 1 (Dice): </w:t>
-      </w:r>
-      <w:r>
-        <w:rPr>
-          <w:rFonts w:ascii="Times New Roman" w:hAnsi="Times New Roman" w:cs="Times New Roman"/>
-          <w:sz w:val="24"/>
-          <w:szCs w:val="24"/>
-        </w:rPr>
-        <w:t>The Duelist fires a set of projectiles that increase in damage and speed during its travel time. This will deal small amount</w:t>
-      </w:r>
-      <w:r>
-        <w:rPr>
-          <w:rFonts w:ascii="Times New Roman" w:hAnsi="Times New Roman" w:cs="Times New Roman"/>
-          <w:sz w:val="24"/>
-          <w:szCs w:val="24"/>
-        </w:rPr>
-        <w:t>s of damage at close range.</w:t>
+        <w:t>Ability 1 (Dice): The Duelist fires a set of projectiles that increase in damage and speed during its travel time. This will deal small amounts of damage at close range.</w:t>
       </w:r>
     </w:p>
     <w:p>
@@ -2685,414 +2659,432 @@
         </w:rPr>
         <w:t xml:space="preserve"> The Whisperer extends its staff outwards, damaging the first enemy hit. The Whisperer may then rotate in order to spin the staff around, dealing damage based on the speed of their spin. All enemies hit are afflicted with Death Touch. The Whisperer takes reduced damage during the Spin duration. If enough momentum is acquired, the Whisperer lets out an explosion nova that deals heavy damage, ends the ability activation, and knocks all enemies away.</w:t>
       </w:r>
+    </w:p>
+    <w:p>
+      <w:pPr>
+        <w:rPr>
+          <w:rFonts w:ascii="Times New Roman" w:hAnsi="Times New Roman" w:cs="Times New Roman"/>
+          <w:sz w:val="24"/>
+          <w:szCs w:val="24"/>
+        </w:rPr>
+      </w:pPr>
+      <w:r>
+        <w:rPr>
+          <w:rFonts w:ascii="Times New Roman" w:hAnsi="Times New Roman" w:cs="Times New Roman"/>
+          <w:sz w:val="24"/>
+          <w:szCs w:val="24"/>
+        </w:rPr>
+        <w:t>Ability 3:</w:t>
+      </w:r>
+      <w:r>
+        <w:rPr>
+          <w:rFonts w:ascii="Times New Roman" w:hAnsi="Times New Roman" w:cs="Times New Roman"/>
+          <w:sz w:val="24"/>
+          <w:szCs w:val="24"/>
+        </w:rPr>
+        <w:t xml:space="preserve"> The Whisperer screeches in a forward cone, sending a wave of spirits at enemies. These spirits damage and knock-back all enemies hit. All enemies afflicted with Death Touch have </w:t>
+      </w:r>
+      <w:proofErr w:type="gramStart"/>
+      <w:r>
+        <w:rPr>
+          <w:rFonts w:ascii="Times New Roman" w:hAnsi="Times New Roman" w:cs="Times New Roman"/>
+          <w:sz w:val="24"/>
+          <w:szCs w:val="24"/>
+        </w:rPr>
+        <w:t xml:space="preserve">the </w:t>
+      </w:r>
+      <w:proofErr w:type="spellStart"/>
+      <w:r>
+        <w:rPr>
+          <w:rFonts w:ascii="Times New Roman" w:hAnsi="Times New Roman" w:cs="Times New Roman"/>
+          <w:sz w:val="24"/>
+          <w:szCs w:val="24"/>
+        </w:rPr>
+        <w:t>debuff</w:t>
+      </w:r>
+      <w:proofErr w:type="spellEnd"/>
+      <w:proofErr w:type="gramEnd"/>
+      <w:r>
+        <w:rPr>
+          <w:rFonts w:ascii="Times New Roman" w:hAnsi="Times New Roman" w:cs="Times New Roman"/>
+          <w:sz w:val="24"/>
+          <w:szCs w:val="24"/>
+        </w:rPr>
+        <w:t xml:space="preserve"> removed, take a large amount of damage, and are briefly stunned.</w:t>
+      </w:r>
+    </w:p>
+    <w:p>
+      <w:pPr>
+        <w:rPr>
+          <w:rFonts w:ascii="Times New Roman" w:hAnsi="Times New Roman" w:cs="Times New Roman"/>
+          <w:sz w:val="24"/>
+          <w:szCs w:val="24"/>
+        </w:rPr>
+      </w:pPr>
+      <w:r>
+        <w:rPr>
+          <w:rFonts w:ascii="Times New Roman" w:hAnsi="Times New Roman" w:cs="Times New Roman"/>
+          <w:sz w:val="24"/>
+          <w:szCs w:val="24"/>
+        </w:rPr>
+        <w:t>Ability 4: The W</w:t>
+      </w:r>
+      <w:r>
+        <w:rPr>
+          <w:rFonts w:ascii="Times New Roman" w:hAnsi="Times New Roman" w:cs="Times New Roman"/>
+          <w:sz w:val="24"/>
+          <w:szCs w:val="24"/>
+        </w:rPr>
+        <w:t>hisperer takes its ghost form, allowing it to</w:t>
+      </w:r>
+      <w:r>
+        <w:rPr>
+          <w:rFonts w:ascii="Times New Roman" w:hAnsi="Times New Roman" w:cs="Times New Roman"/>
+          <w:sz w:val="24"/>
+          <w:szCs w:val="24"/>
+        </w:rPr>
+        <w:t xml:space="preserve"> pass through enemies unharmed.</w:t>
+      </w:r>
+      <w:r>
+        <w:rPr>
+          <w:rFonts w:ascii="Times New Roman" w:hAnsi="Times New Roman" w:cs="Times New Roman"/>
+          <w:sz w:val="24"/>
+          <w:szCs w:val="24"/>
+        </w:rPr>
+        <w:t xml:space="preserve"> While in its ghost form, the Whisperer can move through enemies to tag them with Death Touch. The Whisperer also leaves behind an essence trail that slows enemies while it is active. When the Whisperer exits its ghost form, the essence trail erupts in a fiery burst, dealing damage to enemies within and applying a burn </w:t>
+      </w:r>
+      <w:proofErr w:type="spellStart"/>
+      <w:r>
+        <w:rPr>
+          <w:rFonts w:ascii="Times New Roman" w:hAnsi="Times New Roman" w:cs="Times New Roman"/>
+          <w:sz w:val="24"/>
+          <w:szCs w:val="24"/>
+        </w:rPr>
+        <w:t>debuff</w:t>
+      </w:r>
+      <w:proofErr w:type="spellEnd"/>
+      <w:r>
+        <w:rPr>
+          <w:rFonts w:ascii="Times New Roman" w:hAnsi="Times New Roman" w:cs="Times New Roman"/>
+          <w:sz w:val="24"/>
+          <w:szCs w:val="24"/>
+        </w:rPr>
+        <w:t>.</w:t>
+      </w:r>
+    </w:p>
+    <w:p>
+      <w:pPr>
+        <w:rPr>
+          <w:rFonts w:ascii="Times New Roman" w:hAnsi="Times New Roman" w:cs="Times New Roman"/>
+          <w:sz w:val="24"/>
+          <w:szCs w:val="24"/>
+        </w:rPr>
+      </w:pPr>
+    </w:p>
+    <w:p>
+      <w:pPr>
+        <w:rPr>
+          <w:rFonts w:ascii="Times New Roman" w:hAnsi="Times New Roman" w:cs="Times New Roman"/>
+          <w:sz w:val="36"/>
+          <w:szCs w:val="36"/>
+        </w:rPr>
+      </w:pPr>
+      <w:r>
+        <w:rPr>
+          <w:rFonts w:ascii="Times New Roman" w:hAnsi="Times New Roman" w:cs="Times New Roman"/>
+          <w:sz w:val="36"/>
+          <w:szCs w:val="36"/>
+        </w:rPr>
+        <w:lastRenderedPageBreak/>
+        <w:t>Gameplay</w:t>
+      </w:r>
+    </w:p>
+    <w:p>
+      <w:pPr>
+        <w:rPr>
+          <w:rFonts w:ascii="Times New Roman" w:hAnsi="Times New Roman" w:cs="Times New Roman"/>
+          <w:sz w:val="24"/>
+          <w:szCs w:val="24"/>
+        </w:rPr>
+      </w:pPr>
+      <w:r>
+        <w:rPr>
+          <w:rFonts w:ascii="Times New Roman" w:hAnsi="Times New Roman" w:cs="Times New Roman"/>
+          <w:sz w:val="24"/>
+          <w:szCs w:val="24"/>
+        </w:rPr>
+        <w:t>Basic</w:t>
+      </w:r>
+      <w:r>
+        <w:rPr>
+          <w:rFonts w:ascii="Times New Roman" w:hAnsi="Times New Roman" w:cs="Times New Roman"/>
+          <w:sz w:val="24"/>
+          <w:szCs w:val="24"/>
+        </w:rPr>
+        <w:tab/>
+      </w:r>
+    </w:p>
+    <w:p>
+      <w:pPr>
+        <w:ind w:firstLine="720"/>
+        <w:rPr>
+          <w:rFonts w:ascii="Times New Roman" w:hAnsi="Times New Roman" w:cs="Times New Roman"/>
+          <w:sz w:val="24"/>
+          <w:szCs w:val="24"/>
+        </w:rPr>
+      </w:pPr>
+      <w:r>
+        <w:rPr>
+          <w:rFonts w:ascii="Times New Roman" w:hAnsi="Times New Roman" w:cs="Times New Roman"/>
+          <w:sz w:val="24"/>
+          <w:szCs w:val="24"/>
+        </w:rPr>
+        <w:t>Each class has access to four unique abilities to influence how they exp</w:t>
+      </w:r>
+      <w:r>
+        <w:rPr>
+          <w:rFonts w:ascii="Times New Roman" w:hAnsi="Times New Roman" w:cs="Times New Roman"/>
+          <w:sz w:val="24"/>
+          <w:szCs w:val="24"/>
+        </w:rPr>
+        <w:t>erience combat within the game.</w:t>
+      </w:r>
+    </w:p>
+    <w:p>
+      <w:pPr>
+        <w:rPr>
+          <w:rFonts w:ascii="Times New Roman" w:hAnsi="Times New Roman" w:cs="Times New Roman"/>
+          <w:sz w:val="24"/>
+          <w:szCs w:val="24"/>
+        </w:rPr>
+      </w:pPr>
+      <w:r>
+        <w:rPr>
+          <w:rFonts w:ascii="Times New Roman" w:hAnsi="Times New Roman" w:cs="Times New Roman"/>
+          <w:sz w:val="24"/>
+          <w:szCs w:val="24"/>
+        </w:rPr>
+        <w:tab/>
+        <w:t xml:space="preserve">Upon entering a room, </w:t>
+      </w:r>
+      <w:r>
+        <w:rPr>
+          <w:rFonts w:ascii="Times New Roman" w:hAnsi="Times New Roman" w:cs="Times New Roman"/>
+          <w:sz w:val="24"/>
+          <w:szCs w:val="24"/>
+        </w:rPr>
+        <w:t xml:space="preserve">a number of enemies will be present throughout the room that will engage the player when within range. </w:t>
+      </w:r>
+      <w:r>
+        <w:rPr>
+          <w:rFonts w:ascii="Times New Roman" w:hAnsi="Times New Roman" w:cs="Times New Roman"/>
+          <w:sz w:val="24"/>
+          <w:szCs w:val="24"/>
+        </w:rPr>
+        <w:t>Players may choose to attack all enemies, or attempt to gradually clear the room. Once within a room, players cannot retreat unless the room is completed, or if all players are defeated.</w:t>
+      </w:r>
+    </w:p>
+    <w:p>
+      <w:pPr>
+        <w:rPr>
+          <w:rFonts w:ascii="Times New Roman" w:hAnsi="Times New Roman" w:cs="Times New Roman"/>
+          <w:sz w:val="24"/>
+          <w:szCs w:val="24"/>
+        </w:rPr>
+      </w:pPr>
+      <w:r>
+        <w:rPr>
+          <w:rFonts w:ascii="Times New Roman" w:hAnsi="Times New Roman" w:cs="Times New Roman"/>
+          <w:sz w:val="24"/>
+          <w:szCs w:val="24"/>
+        </w:rPr>
+        <w:tab/>
+      </w:r>
+      <w:r>
+        <w:rPr>
+          <w:rFonts w:ascii="Times New Roman" w:hAnsi="Times New Roman" w:cs="Times New Roman"/>
+          <w:sz w:val="24"/>
+          <w:szCs w:val="24"/>
+        </w:rPr>
+        <w:t xml:space="preserve">While clearing a room, some enemies may attempt to flee toward other groups, while others may call for reinforcements. </w:t>
+      </w:r>
+      <w:r>
+        <w:rPr>
+          <w:rFonts w:ascii="Times New Roman" w:hAnsi="Times New Roman" w:cs="Times New Roman"/>
+          <w:sz w:val="24"/>
+          <w:szCs w:val="24"/>
+        </w:rPr>
+        <w:t>Furthermore, accessing certain features within a room may spawn additional enemies. For instance, opening a treasure in the center of a room may cause other enemies to enter from the sides of the ro</w:t>
+      </w:r>
+      <w:r>
+        <w:rPr>
+          <w:rFonts w:ascii="Times New Roman" w:hAnsi="Times New Roman" w:cs="Times New Roman"/>
+          <w:sz w:val="24"/>
+          <w:szCs w:val="24"/>
+        </w:rPr>
+        <w:t>om.</w:t>
+      </w:r>
+    </w:p>
+    <w:p>
+      <w:pPr>
+        <w:rPr>
+          <w:rFonts w:ascii="Times New Roman" w:hAnsi="Times New Roman" w:cs="Times New Roman"/>
+          <w:sz w:val="24"/>
+          <w:szCs w:val="24"/>
+        </w:rPr>
+      </w:pPr>
+      <w:r>
+        <w:rPr>
+          <w:rFonts w:ascii="Times New Roman" w:hAnsi="Times New Roman" w:cs="Times New Roman"/>
+          <w:sz w:val="24"/>
+          <w:szCs w:val="24"/>
+        </w:rPr>
+        <w:tab/>
+        <w:t>Enemies may spawn in waves, requiring players to fight through several different attacks that will test player endurance. Some of these waves may reward health return during brief intermission sessions, or simply provide the players with moments of recovery. Once a room is complete, players are returned to full health. Therefore, healing and recovery abilities or only required within combat.</w:t>
+      </w:r>
+    </w:p>
+    <w:p>
+      <w:pPr>
+        <w:rPr>
+          <w:rFonts w:ascii="Times New Roman" w:hAnsi="Times New Roman" w:cs="Times New Roman"/>
+          <w:sz w:val="24"/>
+          <w:szCs w:val="24"/>
+        </w:rPr>
+      </w:pPr>
+      <w:r>
+        <w:rPr>
+          <w:rFonts w:ascii="Times New Roman" w:hAnsi="Times New Roman" w:cs="Times New Roman"/>
+          <w:sz w:val="24"/>
+          <w:szCs w:val="24"/>
+        </w:rPr>
+        <w:tab/>
+        <w:t xml:space="preserve">Each character class has certain emphasized stats and limitations. This determines how they should interact with enemies, as well as how </w:t>
+      </w:r>
+      <w:r>
+        <w:rPr>
+          <w:rFonts w:ascii="Times New Roman" w:hAnsi="Times New Roman" w:cs="Times New Roman"/>
+          <w:sz w:val="24"/>
+          <w:szCs w:val="24"/>
+        </w:rPr>
+        <w:t>they may accept available loot. Some characters convert stat traits differently, therefore influencing which traits players should seek. For instance, tank characte</w:t>
+      </w:r>
+      <w:r>
+        <w:rPr>
+          <w:rFonts w:ascii="Times New Roman" w:hAnsi="Times New Roman" w:cs="Times New Roman"/>
+          <w:sz w:val="24"/>
+          <w:szCs w:val="24"/>
+        </w:rPr>
+        <w:t>r</w:t>
+      </w:r>
+      <w:r>
+        <w:rPr>
+          <w:rFonts w:ascii="Times New Roman" w:hAnsi="Times New Roman" w:cs="Times New Roman"/>
+          <w:sz w:val="24"/>
+          <w:szCs w:val="24"/>
+        </w:rPr>
+        <w:t>s may have the largest conversion rate for defensive</w:t>
+      </w:r>
+      <w:r>
+        <w:rPr>
+          <w:rFonts w:ascii="Times New Roman" w:hAnsi="Times New Roman" w:cs="Times New Roman"/>
+          <w:sz w:val="24"/>
+          <w:szCs w:val="24"/>
+        </w:rPr>
+        <w:t xml:space="preserve"> items, therefore </w:t>
+      </w:r>
+      <w:r>
+        <w:rPr>
+          <w:rFonts w:ascii="Times New Roman" w:hAnsi="Times New Roman" w:cs="Times New Roman"/>
+          <w:sz w:val="24"/>
+          <w:szCs w:val="24"/>
+        </w:rPr>
+        <w:t>poetizing</w:t>
+      </w:r>
+      <w:r>
+        <w:rPr>
+          <w:rFonts w:ascii="Times New Roman" w:hAnsi="Times New Roman" w:cs="Times New Roman"/>
+          <w:sz w:val="24"/>
+          <w:szCs w:val="24"/>
+        </w:rPr>
+        <w:t xml:space="preserve"> it in terms of loot.</w:t>
+      </w:r>
+    </w:p>
+    <w:p>
+      <w:pPr>
+        <w:rPr>
+          <w:rFonts w:ascii="Times New Roman" w:hAnsi="Times New Roman" w:cs="Times New Roman"/>
+          <w:sz w:val="24"/>
+          <w:szCs w:val="24"/>
+        </w:rPr>
+      </w:pPr>
+      <w:r>
+        <w:rPr>
+          <w:rFonts w:ascii="Times New Roman" w:hAnsi="Times New Roman" w:cs="Times New Roman"/>
+          <w:sz w:val="24"/>
+          <w:szCs w:val="24"/>
+        </w:rPr>
+        <w:t>Loot</w:t>
+      </w:r>
+    </w:p>
+    <w:p>
+      <w:pPr>
+        <w:rPr>
+          <w:rFonts w:ascii="Times New Roman" w:hAnsi="Times New Roman" w:cs="Times New Roman"/>
+          <w:sz w:val="24"/>
+          <w:szCs w:val="24"/>
+        </w:rPr>
+      </w:pPr>
+      <w:r>
+        <w:rPr>
+          <w:rFonts w:ascii="Times New Roman" w:hAnsi="Times New Roman" w:cs="Times New Roman"/>
+          <w:sz w:val="24"/>
+          <w:szCs w:val="24"/>
+        </w:rPr>
+        <w:tab/>
+        <w:t xml:space="preserve">Enemies or treasure chests may have a chance to drop loot for players. </w:t>
+      </w:r>
+      <w:r>
+        <w:rPr>
+          <w:rFonts w:ascii="Times New Roman" w:hAnsi="Times New Roman" w:cs="Times New Roman"/>
+          <w:sz w:val="24"/>
+          <w:szCs w:val="24"/>
+        </w:rPr>
+        <w:t xml:space="preserve">Loot remains visual, but transparent until the room is cleared. Once players have defeated all enemies, they may determine how to divide available loot. Once a player interacts with a Loot item, a timer begins before it is distributed. Players that can utilize the Loot may then also interact with the Loot item to either roll or pass. After all players have selected an option, the Loot is given to the player most able to utilize the Loot. </w:t>
+      </w:r>
+      <w:r>
+        <w:rPr>
+          <w:rFonts w:ascii="Times New Roman" w:hAnsi="Times New Roman" w:cs="Times New Roman"/>
+          <w:sz w:val="24"/>
+          <w:szCs w:val="24"/>
+        </w:rPr>
+        <w:t>Their previous Loot item is then sold, converting it into currency for all players.</w:t>
+      </w:r>
+      <w:r>
+        <w:rPr>
+          <w:rFonts w:ascii="Times New Roman" w:hAnsi="Times New Roman" w:cs="Times New Roman"/>
+          <w:sz w:val="24"/>
+          <w:szCs w:val="24"/>
+        </w:rPr>
+        <w:t xml:space="preserve"> </w:t>
+      </w:r>
+      <w:r>
+        <w:rPr>
+          <w:rFonts w:ascii="Times New Roman" w:hAnsi="Times New Roman" w:cs="Times New Roman"/>
+          <w:sz w:val="24"/>
+          <w:szCs w:val="24"/>
+        </w:rPr>
+        <w:t xml:space="preserve">If all players pass on the Loot item, it is also sold based on its sale value. </w:t>
+      </w:r>
+      <w:r>
+        <w:rPr>
+          <w:rFonts w:ascii="Times New Roman" w:hAnsi="Times New Roman" w:cs="Times New Roman"/>
+          <w:sz w:val="24"/>
+          <w:szCs w:val="24"/>
+        </w:rPr>
+        <w:t xml:space="preserve"> </w:t>
+      </w:r>
       <w:bookmarkStart w:id="0" w:name="_GoBack"/>
       <w:bookmarkEnd w:id="0"/>
-    </w:p>
-    <w:p>
-      <w:pPr>
-        <w:rPr>
-          <w:rFonts w:ascii="Times New Roman" w:hAnsi="Times New Roman" w:cs="Times New Roman"/>
-          <w:sz w:val="24"/>
-          <w:szCs w:val="24"/>
-        </w:rPr>
-      </w:pPr>
-      <w:r>
-        <w:rPr>
-          <w:rFonts w:ascii="Times New Roman" w:hAnsi="Times New Roman" w:cs="Times New Roman"/>
-          <w:sz w:val="24"/>
-          <w:szCs w:val="24"/>
-        </w:rPr>
-        <w:t>Ability 3:</w:t>
-      </w:r>
-      <w:r>
-        <w:rPr>
-          <w:rFonts w:ascii="Times New Roman" w:hAnsi="Times New Roman" w:cs="Times New Roman"/>
-          <w:sz w:val="24"/>
-          <w:szCs w:val="24"/>
-        </w:rPr>
-        <w:t xml:space="preserve"> The Whisperer screeches in a forward cone, sending a wave of spirits at enemies. These spirits damage and knock-back all enemies hit. All enemies afflicted with Death Touch have </w:t>
-      </w:r>
-      <w:proofErr w:type="gramStart"/>
-      <w:r>
-        <w:rPr>
-          <w:rFonts w:ascii="Times New Roman" w:hAnsi="Times New Roman" w:cs="Times New Roman"/>
-          <w:sz w:val="24"/>
-          <w:szCs w:val="24"/>
-        </w:rPr>
-        <w:t xml:space="preserve">the </w:t>
-      </w:r>
-      <w:proofErr w:type="spellStart"/>
-      <w:r>
-        <w:rPr>
-          <w:rFonts w:ascii="Times New Roman" w:hAnsi="Times New Roman" w:cs="Times New Roman"/>
-          <w:sz w:val="24"/>
-          <w:szCs w:val="24"/>
-        </w:rPr>
-        <w:t>debuff</w:t>
-      </w:r>
-      <w:proofErr w:type="spellEnd"/>
-      <w:proofErr w:type="gramEnd"/>
-      <w:r>
-        <w:rPr>
-          <w:rFonts w:ascii="Times New Roman" w:hAnsi="Times New Roman" w:cs="Times New Roman"/>
-          <w:sz w:val="24"/>
-          <w:szCs w:val="24"/>
-        </w:rPr>
-        <w:t xml:space="preserve"> removed, take a large amount of damage, and are briefly stunned.</w:t>
-      </w:r>
-    </w:p>
-    <w:p>
-      <w:pPr>
-        <w:rPr>
-          <w:rFonts w:ascii="Times New Roman" w:hAnsi="Times New Roman" w:cs="Times New Roman"/>
-          <w:sz w:val="24"/>
-          <w:szCs w:val="24"/>
-        </w:rPr>
-      </w:pPr>
-      <w:r>
-        <w:rPr>
-          <w:rFonts w:ascii="Times New Roman" w:hAnsi="Times New Roman" w:cs="Times New Roman"/>
-          <w:sz w:val="24"/>
-          <w:szCs w:val="24"/>
-        </w:rPr>
-        <w:t>Ability 4: The W</w:t>
-      </w:r>
-      <w:r>
-        <w:rPr>
-          <w:rFonts w:ascii="Times New Roman" w:hAnsi="Times New Roman" w:cs="Times New Roman"/>
-          <w:sz w:val="24"/>
-          <w:szCs w:val="24"/>
-        </w:rPr>
-        <w:t>hisperer takes its ghost form, allowing it to</w:t>
-      </w:r>
-      <w:r>
-        <w:rPr>
-          <w:rFonts w:ascii="Times New Roman" w:hAnsi="Times New Roman" w:cs="Times New Roman"/>
-          <w:sz w:val="24"/>
-          <w:szCs w:val="24"/>
-        </w:rPr>
-        <w:t xml:space="preserve"> pass through enemies unharmed.</w:t>
-      </w:r>
-      <w:r>
-        <w:rPr>
-          <w:rFonts w:ascii="Times New Roman" w:hAnsi="Times New Roman" w:cs="Times New Roman"/>
-          <w:sz w:val="24"/>
-          <w:szCs w:val="24"/>
-        </w:rPr>
-        <w:t xml:space="preserve"> While in its ghost form, the Whisperer can move through enemies to tag them with Death Touch. The Whisperer also leaves behind an essence trail that slows enemies while it is active. When the Whisperer exits its ghost form, the essence trail erupts in a fiery burst, dealing damage to enemies within and applying a burn </w:t>
-      </w:r>
-      <w:proofErr w:type="spellStart"/>
-      <w:r>
-        <w:rPr>
-          <w:rFonts w:ascii="Times New Roman" w:hAnsi="Times New Roman" w:cs="Times New Roman"/>
-          <w:sz w:val="24"/>
-          <w:szCs w:val="24"/>
-        </w:rPr>
-        <w:t>debuff</w:t>
-      </w:r>
-      <w:proofErr w:type="spellEnd"/>
-      <w:r>
-        <w:rPr>
-          <w:rFonts w:ascii="Times New Roman" w:hAnsi="Times New Roman" w:cs="Times New Roman"/>
-          <w:sz w:val="24"/>
-          <w:szCs w:val="24"/>
-        </w:rPr>
-        <w:t>.</w:t>
-      </w:r>
-    </w:p>
-    <w:p>
-      <w:pPr>
-        <w:rPr>
-          <w:rFonts w:ascii="Times New Roman" w:hAnsi="Times New Roman" w:cs="Times New Roman"/>
-          <w:sz w:val="24"/>
-          <w:szCs w:val="24"/>
-        </w:rPr>
-      </w:pPr>
-    </w:p>
-    <w:p>
-      <w:pPr>
-        <w:rPr>
-          <w:rFonts w:ascii="Times New Roman" w:hAnsi="Times New Roman" w:cs="Times New Roman"/>
-          <w:sz w:val="36"/>
-          <w:szCs w:val="36"/>
-        </w:rPr>
-      </w:pPr>
-      <w:r>
-        <w:rPr>
-          <w:rFonts w:ascii="Times New Roman" w:hAnsi="Times New Roman" w:cs="Times New Roman"/>
-          <w:sz w:val="36"/>
-          <w:szCs w:val="36"/>
-        </w:rPr>
-        <w:lastRenderedPageBreak/>
-        <w:t>Gameplay</w:t>
-      </w:r>
-    </w:p>
-    <w:p>
-      <w:pPr>
-        <w:rPr>
-          <w:rFonts w:ascii="Times New Roman" w:hAnsi="Times New Roman" w:cs="Times New Roman"/>
-          <w:sz w:val="24"/>
-          <w:szCs w:val="24"/>
-        </w:rPr>
-      </w:pPr>
-      <w:r>
-        <w:rPr>
-          <w:rFonts w:ascii="Times New Roman" w:hAnsi="Times New Roman" w:cs="Times New Roman"/>
-          <w:sz w:val="24"/>
-          <w:szCs w:val="24"/>
-        </w:rPr>
-        <w:t>Basic</w:t>
-      </w:r>
-      <w:r>
-        <w:rPr>
-          <w:rFonts w:ascii="Times New Roman" w:hAnsi="Times New Roman" w:cs="Times New Roman"/>
-          <w:sz w:val="24"/>
-          <w:szCs w:val="24"/>
-        </w:rPr>
-        <w:tab/>
-      </w:r>
-    </w:p>
-    <w:p>
-      <w:pPr>
-        <w:ind w:firstLine="720"/>
-        <w:rPr>
-          <w:rFonts w:ascii="Times New Roman" w:hAnsi="Times New Roman" w:cs="Times New Roman"/>
-          <w:sz w:val="24"/>
-          <w:szCs w:val="24"/>
-        </w:rPr>
-      </w:pPr>
-      <w:r>
-        <w:rPr>
-          <w:rFonts w:ascii="Times New Roman" w:hAnsi="Times New Roman" w:cs="Times New Roman"/>
-          <w:sz w:val="24"/>
-          <w:szCs w:val="24"/>
-        </w:rPr>
-        <w:t>Each class has access to four unique abilities to influence how they exp</w:t>
-      </w:r>
-      <w:r>
-        <w:rPr>
-          <w:rFonts w:ascii="Times New Roman" w:hAnsi="Times New Roman" w:cs="Times New Roman"/>
-          <w:sz w:val="24"/>
-          <w:szCs w:val="24"/>
-        </w:rPr>
-        <w:t>erience combat within the game.</w:t>
-      </w:r>
-    </w:p>
-    <w:p>
-      <w:pPr>
-        <w:rPr>
-          <w:rFonts w:ascii="Times New Roman" w:hAnsi="Times New Roman" w:cs="Times New Roman"/>
-          <w:sz w:val="24"/>
-          <w:szCs w:val="24"/>
-        </w:rPr>
-      </w:pPr>
-      <w:r>
-        <w:rPr>
-          <w:rFonts w:ascii="Times New Roman" w:hAnsi="Times New Roman" w:cs="Times New Roman"/>
-          <w:sz w:val="24"/>
-          <w:szCs w:val="24"/>
-        </w:rPr>
-        <w:tab/>
-        <w:t xml:space="preserve">Upon entering a room, </w:t>
-      </w:r>
-      <w:r>
-        <w:rPr>
-          <w:rFonts w:ascii="Times New Roman" w:hAnsi="Times New Roman" w:cs="Times New Roman"/>
-          <w:sz w:val="24"/>
-          <w:szCs w:val="24"/>
-        </w:rPr>
-        <w:t xml:space="preserve">a number of enemies will be present throughout the room that will engage the player when within range. </w:t>
-      </w:r>
-      <w:r>
-        <w:rPr>
-          <w:rFonts w:ascii="Times New Roman" w:hAnsi="Times New Roman" w:cs="Times New Roman"/>
-          <w:sz w:val="24"/>
-          <w:szCs w:val="24"/>
-        </w:rPr>
-        <w:t>Players may choose to attack all enemies, or attempt to gradually clear the room. Once within a room, players cannot retreat unless the room is completed, or if all players are defeated.</w:t>
-      </w:r>
-    </w:p>
-    <w:p>
-      <w:pPr>
-        <w:rPr>
-          <w:rFonts w:ascii="Times New Roman" w:hAnsi="Times New Roman" w:cs="Times New Roman"/>
-          <w:sz w:val="24"/>
-          <w:szCs w:val="24"/>
-        </w:rPr>
-      </w:pPr>
-      <w:r>
-        <w:rPr>
-          <w:rFonts w:ascii="Times New Roman" w:hAnsi="Times New Roman" w:cs="Times New Roman"/>
-          <w:sz w:val="24"/>
-          <w:szCs w:val="24"/>
-        </w:rPr>
-        <w:tab/>
-      </w:r>
-      <w:r>
-        <w:rPr>
-          <w:rFonts w:ascii="Times New Roman" w:hAnsi="Times New Roman" w:cs="Times New Roman"/>
-          <w:sz w:val="24"/>
-          <w:szCs w:val="24"/>
-        </w:rPr>
-        <w:t xml:space="preserve">While clearing a room, some enemies may attempt to flee toward other groups, while others may call for reinforcements. </w:t>
-      </w:r>
-      <w:r>
-        <w:rPr>
-          <w:rFonts w:ascii="Times New Roman" w:hAnsi="Times New Roman" w:cs="Times New Roman"/>
-          <w:sz w:val="24"/>
-          <w:szCs w:val="24"/>
-        </w:rPr>
-        <w:t>Furthermore, accessing certain features within a room may spawn additional enemies. For instance, opening a treasure in the center of a room may cause other enemies to enter from the sides of the ro</w:t>
-      </w:r>
-      <w:r>
-        <w:rPr>
-          <w:rFonts w:ascii="Times New Roman" w:hAnsi="Times New Roman" w:cs="Times New Roman"/>
-          <w:sz w:val="24"/>
-          <w:szCs w:val="24"/>
-        </w:rPr>
-        <w:t>om.</w:t>
-      </w:r>
-    </w:p>
-    <w:p>
-      <w:pPr>
-        <w:rPr>
-          <w:rFonts w:ascii="Times New Roman" w:hAnsi="Times New Roman" w:cs="Times New Roman"/>
-          <w:sz w:val="24"/>
-          <w:szCs w:val="24"/>
-        </w:rPr>
-      </w:pPr>
-      <w:r>
-        <w:rPr>
-          <w:rFonts w:ascii="Times New Roman" w:hAnsi="Times New Roman" w:cs="Times New Roman"/>
-          <w:sz w:val="24"/>
-          <w:szCs w:val="24"/>
-        </w:rPr>
-        <w:tab/>
-        <w:t xml:space="preserve">Each character class has certain emphasized stats and limitations. This determines how they should interact with enemies, as well as how </w:t>
-      </w:r>
-      <w:r>
-        <w:rPr>
-          <w:rFonts w:ascii="Times New Roman" w:hAnsi="Times New Roman" w:cs="Times New Roman"/>
-          <w:sz w:val="24"/>
-          <w:szCs w:val="24"/>
-        </w:rPr>
-        <w:t>they may accept available loot. Some characters convert stat traits differently, therefore influencing which traits players should seek. For instance, tank characte</w:t>
-      </w:r>
-      <w:r>
-        <w:rPr>
-          <w:rFonts w:ascii="Times New Roman" w:hAnsi="Times New Roman" w:cs="Times New Roman"/>
-          <w:sz w:val="24"/>
-          <w:szCs w:val="24"/>
-        </w:rPr>
-        <w:t>r</w:t>
-      </w:r>
-      <w:r>
-        <w:rPr>
-          <w:rFonts w:ascii="Times New Roman" w:hAnsi="Times New Roman" w:cs="Times New Roman"/>
-          <w:sz w:val="24"/>
-          <w:szCs w:val="24"/>
-        </w:rPr>
-        <w:t>s may have the largest conversion rate for defensive</w:t>
-      </w:r>
-      <w:r>
-        <w:rPr>
-          <w:rFonts w:ascii="Times New Roman" w:hAnsi="Times New Roman" w:cs="Times New Roman"/>
-          <w:sz w:val="24"/>
-          <w:szCs w:val="24"/>
-        </w:rPr>
-        <w:t xml:space="preserve"> items, therefore </w:t>
-      </w:r>
-      <w:r>
-        <w:rPr>
-          <w:rFonts w:ascii="Times New Roman" w:hAnsi="Times New Roman" w:cs="Times New Roman"/>
-          <w:sz w:val="24"/>
-          <w:szCs w:val="24"/>
-        </w:rPr>
-        <w:t>poetizing</w:t>
-      </w:r>
-      <w:r>
-        <w:rPr>
-          <w:rFonts w:ascii="Times New Roman" w:hAnsi="Times New Roman" w:cs="Times New Roman"/>
-          <w:sz w:val="24"/>
-          <w:szCs w:val="24"/>
-        </w:rPr>
-        <w:t xml:space="preserve"> it in terms of loot.</w:t>
-      </w:r>
-    </w:p>
-    <w:p>
-      <w:pPr>
-        <w:rPr>
-          <w:rFonts w:ascii="Times New Roman" w:hAnsi="Times New Roman" w:cs="Times New Roman"/>
-          <w:sz w:val="24"/>
-          <w:szCs w:val="24"/>
-        </w:rPr>
-      </w:pPr>
-      <w:r>
-        <w:rPr>
-          <w:rFonts w:ascii="Times New Roman" w:hAnsi="Times New Roman" w:cs="Times New Roman"/>
-          <w:sz w:val="24"/>
-          <w:szCs w:val="24"/>
-        </w:rPr>
-        <w:t>Loot</w:t>
-      </w:r>
-    </w:p>
-    <w:p>
-      <w:pPr>
-        <w:rPr>
-          <w:rFonts w:ascii="Times New Roman" w:hAnsi="Times New Roman" w:cs="Times New Roman"/>
-          <w:sz w:val="24"/>
-          <w:szCs w:val="24"/>
-        </w:rPr>
-      </w:pPr>
-      <w:r>
-        <w:rPr>
-          <w:rFonts w:ascii="Times New Roman" w:hAnsi="Times New Roman" w:cs="Times New Roman"/>
-          <w:sz w:val="24"/>
-          <w:szCs w:val="24"/>
-        </w:rPr>
-        <w:tab/>
-        <w:t xml:space="preserve">Enemies or treasure chests may have a chance to drop loot for players. </w:t>
-      </w:r>
-      <w:r>
-        <w:rPr>
-          <w:rFonts w:ascii="Times New Roman" w:hAnsi="Times New Roman" w:cs="Times New Roman"/>
-          <w:sz w:val="24"/>
-          <w:szCs w:val="24"/>
-        </w:rPr>
-        <w:t xml:space="preserve">Loot remains visual, but transparent until the room is cleared. Once players have defeated all enemies, they may determine how to divide available loot. Once a player interacts with a Loot item, a timer begins before it is distributed. Players that can utilize the Loot may then also interact with the Loot item to either roll or pass. After all players have selected an option, the Loot is given to the player most able to utilize the Loot. </w:t>
-      </w:r>
-      <w:r>
-        <w:rPr>
-          <w:rFonts w:ascii="Times New Roman" w:hAnsi="Times New Roman" w:cs="Times New Roman"/>
-          <w:sz w:val="24"/>
-          <w:szCs w:val="24"/>
-        </w:rPr>
-        <w:t>Their previous Loot item is then sold, converting it into currency for all players.</w:t>
-      </w:r>
-      <w:r>
-        <w:rPr>
-          <w:rFonts w:ascii="Times New Roman" w:hAnsi="Times New Roman" w:cs="Times New Roman"/>
-          <w:sz w:val="24"/>
-          <w:szCs w:val="24"/>
-        </w:rPr>
-        <w:t xml:space="preserve"> </w:t>
-      </w:r>
-      <w:r>
-        <w:rPr>
-          <w:rFonts w:ascii="Times New Roman" w:hAnsi="Times New Roman" w:cs="Times New Roman"/>
-          <w:sz w:val="24"/>
-          <w:szCs w:val="24"/>
-        </w:rPr>
-        <w:t xml:space="preserve">If all players pass on the Loot item, it is also sold based on its sale value. </w:t>
-      </w:r>
-      <w:r>
-        <w:rPr>
-          <w:rFonts w:ascii="Times New Roman" w:hAnsi="Times New Roman" w:cs="Times New Roman"/>
-          <w:sz w:val="24"/>
-          <w:szCs w:val="24"/>
-        </w:rPr>
-        <w:t xml:space="preserve"> </w:t>
-      </w:r>
     </w:p>
     <w:p>
       <w:pPr>

</xml_diff>